<commit_message>
Updated documentation to reflect plugins
</commit_message>
<xml_diff>
--- a/HSE App Design Notes.docx
+++ b/HSE App Design Notes.docx
@@ -4,13 +4,31 @@
   <w:body>
     <w:p>
       <w:r>
-        <w:t>HSE Offline App</w:t>
-      </w:r>
-      <w:r>
-        <w:t xml:space="preserve"> Parts</w:t>
-      </w:r>
+        <w:t>Plugins added:</w:t>
+      </w:r>
+    </w:p>
+    <w:p>
+      <w:r>
+        <w:tab/>
+        <w:t>Network-Information: cordova plugin add org.apache.cordova.network-information</w:t>
+      </w:r>
+      <w:r>
+        <w:br/>
+      </w:r>
+      <w:r>
+        <w:tab/>
+        <w:t>Camera: cordova plugin add org.apache.cordova.camera</w:t>
+      </w:r>
+    </w:p>
+    <w:p>
       <w:bookmarkStart w:id="0" w:name="_GoBack"/>
       <w:bookmarkEnd w:id="0"/>
+      <w:r>
+        <w:t>HSE Offline App</w:t>
+      </w:r>
+      <w:r>
+        <w:t xml:space="preserve"> Parts</w:t>
+      </w:r>
     </w:p>
     <w:p>
       <w:pPr>
@@ -40,6 +58,9 @@
         <w:pStyle w:val="ListParagraph"/>
       </w:pPr>
       <w:r>
+        <w:rPr>
+          <w:noProof/>
+        </w:rPr>
         <w:drawing>
           <wp:inline distT="0" distB="0" distL="0" distR="0" wp14:anchorId="609B4BC7" wp14:editId="1BB8F564">
             <wp:extent cx="5943600" cy="97790"/>
@@ -90,6 +111,9 @@
         <w:pStyle w:val="ListParagraph"/>
       </w:pPr>
       <w:r>
+        <w:rPr>
+          <w:noProof/>
+        </w:rPr>
         <w:drawing>
           <wp:inline distT="0" distB="0" distL="0" distR="0" wp14:anchorId="0D77B734" wp14:editId="7A0FA02E">
             <wp:extent cx="2248016" cy="1124008"/>
@@ -177,6 +201,9 @@
         <w:pStyle w:val="ListParagraph"/>
       </w:pPr>
       <w:r>
+        <w:rPr>
+          <w:noProof/>
+        </w:rPr>
         <w:drawing>
           <wp:inline distT="0" distB="0" distL="0" distR="0" wp14:anchorId="5C42E35E" wp14:editId="23CA1B7D">
             <wp:extent cx="4692891" cy="1416123"/>
@@ -223,6 +250,10 @@
         <w:pStyle w:val="ListParagraph"/>
       </w:pPr>
       <w:r>
+        <w:rPr>
+          <w:noProof/>
+        </w:rPr>
+        <w:lastRenderedPageBreak/>
         <w:drawing>
           <wp:inline distT="0" distB="0" distL="0" distR="0" wp14:anchorId="1FDE7DD9" wp14:editId="407CC5F1">
             <wp:extent cx="5943600" cy="1685925"/>
@@ -277,7 +308,6 @@
         <w:pStyle w:val="ListParagraph"/>
       </w:pPr>
       <w:r>
-        <w:lastRenderedPageBreak/>
         <w:t>These represent the page itself, and hold any logic needed for the interface. They link to a model to display data, and update automatically when their model changes.</w:t>
       </w:r>
       <w:r>
@@ -292,6 +322,9 @@
         <w:pStyle w:val="ListParagraph"/>
       </w:pPr>
       <w:r>
+        <w:rPr>
+          <w:noProof/>
+        </w:rPr>
         <w:drawing>
           <wp:inline distT="0" distB="0" distL="0" distR="0" wp14:anchorId="34E9F0D5" wp14:editId="6D7D84AA">
             <wp:extent cx="5391427" cy="977950"/>
@@ -342,6 +375,9 @@
         <w:pStyle w:val="ListParagraph"/>
       </w:pPr>
       <w:r>
+        <w:rPr>
+          <w:noProof/>
+        </w:rPr>
         <w:drawing>
           <wp:inline distT="0" distB="0" distL="0" distR="0" wp14:anchorId="1BD08B74" wp14:editId="6DC5EBFE">
             <wp:extent cx="3549832" cy="3187864"/>
@@ -384,6 +420,10 @@
         <w:pStyle w:val="ListParagraph"/>
       </w:pPr>
       <w:r>
+        <w:rPr>
+          <w:noProof/>
+        </w:rPr>
+        <w:lastRenderedPageBreak/>
         <w:drawing>
           <wp:inline distT="0" distB="0" distL="0" distR="0" wp14:anchorId="4389D7E0" wp14:editId="127B2126">
             <wp:extent cx="3200564" cy="1378021"/>
@@ -434,6 +474,9 @@
         <w:pStyle w:val="ListParagraph"/>
       </w:pPr>
       <w:r>
+        <w:rPr>
+          <w:noProof/>
+        </w:rPr>
         <w:drawing>
           <wp:inline distT="0" distB="0" distL="0" distR="0" wp14:anchorId="044984AD" wp14:editId="5E3D3C37">
             <wp:extent cx="5296172" cy="1308167"/>
@@ -480,7 +523,6 @@
         </w:numPr>
       </w:pPr>
       <w:r>
-        <w:lastRenderedPageBreak/>
         <w:t>Router:</w:t>
       </w:r>
     </w:p>
@@ -497,6 +539,9 @@
         <w:pStyle w:val="ListParagraph"/>
       </w:pPr>
       <w:r>
+        <w:rPr>
+          <w:noProof/>
+        </w:rPr>
         <w:drawing>
           <wp:inline distT="0" distB="0" distL="0" distR="0" wp14:anchorId="2D68177F" wp14:editId="5891C39F">
             <wp:extent cx="4324572" cy="234962"/>
@@ -547,6 +592,9 @@
         <w:pStyle w:val="ListParagraph"/>
       </w:pPr>
       <w:r>
+        <w:rPr>
+          <w:noProof/>
+        </w:rPr>
         <w:drawing>
           <wp:inline distT="0" distB="0" distL="0" distR="0" wp14:anchorId="46CB0362" wp14:editId="3F419304">
             <wp:extent cx="2533780" cy="882695"/>
@@ -597,6 +645,9 @@
         <w:pStyle w:val="ListParagraph"/>
       </w:pPr>
       <w:r>
+        <w:rPr>
+          <w:noProof/>
+        </w:rPr>
         <w:drawing>
           <wp:inline distT="0" distB="0" distL="0" distR="0" wp14:anchorId="53E04C44" wp14:editId="074A9C1E">
             <wp:extent cx="5315223" cy="2076557"/>

</xml_diff>